<commit_message>
Update Manisha Hashim Resume.docx
</commit_message>
<xml_diff>
--- a/Manisha Hashim Resume.docx
+++ b/Manisha Hashim Resume.docx
@@ -186,8 +186,18 @@
           <w:bCs/>
           <w:color w:val="000000"/>
         </w:rPr>
-        <w:t>ionate about web, mobile, and UX/UI.</w:t>
-      </w:r>
+        <w:t>iona</w:t>
+      </w:r>
+      <w:r>
+        <w:rPr>
+          <w:rFonts w:cstheme="minorHAnsi"/>
+          <w:bCs/>
+          <w:color w:val="000000"/>
+        </w:rPr>
+        <w:t>te about web, mobile, and UX/UI.</w:t>
+      </w:r>
+      <w:bookmarkStart w:id="0" w:name="_GoBack"/>
+      <w:bookmarkEnd w:id="0"/>
     </w:p>
     <w:p>
       <w:pPr>
@@ -3158,8 +3168,6 @@
           <w:t>https://play.google.com/store/apps/details?id=com.jewelsShop.ejewelsshop</w:t>
         </w:r>
       </w:hyperlink>
-      <w:bookmarkStart w:id="0" w:name="_GoBack"/>
-      <w:bookmarkEnd w:id="0"/>
     </w:p>
     <w:p>
       <w:pPr>
@@ -5610,7 +5618,7 @@
 </file>
 
 <file path=customXml/itemProps1.xml><?xml version="1.0" encoding="utf-8"?>
-<ds:datastoreItem xmlns:ds="http://schemas.openxmlformats.org/officeDocument/2006/customXml" ds:itemID="{77287DF3-8A2D-4E4D-B4B9-27ECB1A54833}">
+<ds:datastoreItem xmlns:ds="http://schemas.openxmlformats.org/officeDocument/2006/customXml" ds:itemID="{B246369A-9D74-455C-ABE4-5EB6CC98F751}">
   <ds:schemaRefs>
     <ds:schemaRef ds:uri="http://schemas.openxmlformats.org/officeDocument/2006/bibliography"/>
   </ds:schemaRefs>

</xml_diff>